<commit_message>
Changed source .docx templates
</commit_message>
<xml_diff>
--- a/3. Report Generator/b. Templates/DOCX Source/TEMPLATE 3 - BILAN SENOLOGIQUE SUSPECT.docx
+++ b/3. Report Generator/b. Templates/DOCX Source/TEMPLATE 3 - BILAN SENOLOGIQUE SUSPECT.docx
@@ -4,6 +4,7 @@
   <w:body>
     <w:p>
       <w:pPr>
+        <w:spacing w:after="0"/>
         <w:rPr>
           <w:b/>
           <w:bCs/>
@@ -20,6 +21,14 @@
       </w:r>
     </w:p>
     <w:p>
+      <w:pPr>
+        <w:spacing w:after="0"/>
+      </w:pPr>
+    </w:p>
+    <w:p>
+      <w:pPr>
+        <w:spacing w:after="0"/>
+      </w:pPr>
       <w:r>
         <w:t>Compte rendu avant 2</w:t>
       </w:r>
@@ -32,6 +41,15 @@
       <w:r>
         <w:t xml:space="preserve"> lecture du dépistage organisé</w:t>
       </w:r>
+    </w:p>
+    <w:p>
+      <w:pPr>
+        <w:spacing w:after="0"/>
+        <w:rPr>
+          <w:b/>
+          <w:bCs/>
+        </w:rPr>
+      </w:pPr>
     </w:p>
     <w:p>
       <w:pPr>
@@ -62,6 +80,9 @@
       </w:r>
     </w:p>
     <w:p>
+      <w:pPr>
+        <w:spacing w:after="0"/>
+      </w:pPr>
       <w:r>
         <w:t>Allaitement : [Oui / Non]</w:t>
       </w:r>
@@ -75,8 +96,27 @@
       </w:r>
       <w:r>
         <w:br/>
-        <w:t>Examen clinique : []</w:t>
-      </w:r>
+      </w:r>
+    </w:p>
+    <w:p>
+      <w:pPr>
+        <w:spacing w:after="0"/>
+      </w:pPr>
+      <w:r>
+        <w:rPr>
+          <w:b/>
+          <w:bCs/>
+        </w:rPr>
+        <w:t>Examen clinique</w:t>
+      </w:r>
+      <w:r>
+        <w:t xml:space="preserve"> : []</w:t>
+      </w:r>
+    </w:p>
+    <w:p>
+      <w:pPr>
+        <w:spacing w:after="0"/>
+      </w:pPr>
     </w:p>
     <w:p>
       <w:pPr>
@@ -97,15 +137,27 @@
       <w:r>
         <w:t>[]</w:t>
       </w:r>
-      <w:r>
-        <w:br/>
+    </w:p>
+    <w:p>
+      <w:pPr>
+        <w:spacing w:after="0"/>
+      </w:pPr>
+      <w:r>
         <w:t xml:space="preserve">Sein gauche : </w:t>
       </w:r>
     </w:p>
     <w:p>
+      <w:pPr>
+        <w:spacing w:after="0"/>
+      </w:pPr>
       <w:r>
         <w:t>[]</w:t>
       </w:r>
+    </w:p>
+    <w:p>
+      <w:pPr>
+        <w:spacing w:after="0"/>
+      </w:pPr>
     </w:p>
     <w:p>
       <w:pPr>
@@ -126,8 +178,12 @@
       <w:r>
         <w:t>[]</w:t>
       </w:r>
-      <w:r>
-        <w:br/>
+    </w:p>
+    <w:p>
+      <w:pPr>
+        <w:spacing w:after="0"/>
+      </w:pPr>
+      <w:r>
         <w:t xml:space="preserve">Sein gauche : </w:t>
       </w:r>
     </w:p>
@@ -138,10 +194,28 @@
       <w:r>
         <w:t>[]</w:t>
       </w:r>
-      <w:r>
-        <w:br/>
+    </w:p>
+    <w:p>
+      <w:pPr>
+        <w:spacing w:after="0"/>
+      </w:pPr>
+    </w:p>
+    <w:p>
+      <w:pPr>
+        <w:spacing w:after="0"/>
+      </w:pPr>
+      <w:r>
         <w:t>Axillaires : []</w:t>
       </w:r>
+    </w:p>
+    <w:p>
+      <w:pPr>
+        <w:spacing w:after="0"/>
+        <w:rPr>
+          <w:b/>
+          <w:bCs/>
+        </w:rPr>
+      </w:pPr>
     </w:p>
     <w:p>
       <w:pPr>
@@ -159,6 +233,9 @@
       </w:r>
     </w:p>
     <w:p>
+      <w:pPr>
+        <w:spacing w:after="0"/>
+      </w:pPr>
       <w:r>
         <w:t>[Conclusion détaillée]</w:t>
       </w:r>
@@ -175,7 +252,11 @@
         <w:t>Recommandation : [biopsie / contrôle / autre]</w:t>
       </w:r>
     </w:p>
-    <w:p/>
+    <w:p>
+      <w:pPr>
+        <w:spacing w:after="0"/>
+      </w:pPr>
+    </w:p>
     <w:sectPr>
       <w:pgSz w:w="11906" w:h="16838"/>
       <w:pgMar w:top="1417" w:right="1417" w:bottom="1417" w:left="1417" w:header="708" w:footer="708" w:gutter="0"/>
@@ -586,6 +667,7 @@
   <w:style w:type="paragraph" w:default="1" w:styleId="Normal">
     <w:name w:val="Normal"/>
     <w:qFormat/>
+    <w:rsid w:val="00FB521C"/>
   </w:style>
   <w:style w:type="paragraph" w:styleId="Heading1">
     <w:name w:val="heading 1"/>

</xml_diff>